<commit_message>
actualizado el word 2
</commit_message>
<xml_diff>
--- a/Actividad 1_Grupo 11.docx
+++ b/Actividad 1_Grupo 11.docx
@@ -2070,6 +2070,63 @@
         <w:lastRenderedPageBreak/>
         <w:t>GERARD:</w:t>
       </w:r>
+    </w:p>
+    <w:p>
+      <w:pPr>
+        <w:pStyle w:val="Prrafodelista"/>
+        <w:numPr>
+          <w:ilvl w:val="0"/>
+          <w:numId w:val="2"/>
+        </w:numPr>
+        <w:rPr>
+          <w:color w:val="000000" w:themeColor="text1"/>
+          <w14:shadow w14:blurRad="38100" w14:dist="19050" w14:dir="2700000" w14:sx="100000" w14:sy="100000" w14:kx="0" w14:ky="0" w14:algn="tl">
+            <w14:schemeClr w14:val="dk1">
+              <w14:alpha w14:val="60000"/>
+            </w14:schemeClr>
+          </w14:shadow>
+          <w14:textOutline w14:w="0" w14:cap="flat" w14:cmpd="sng" w14:algn="ctr">
+            <w14:noFill/>
+            <w14:prstDash w14:val="solid"/>
+            <w14:round/>
+          </w14:textOutline>
+        </w:rPr>
+      </w:pPr>
+      <w:r>
+        <w:rPr>
+          <w:color w:val="000000" w:themeColor="text1"/>
+          <w:sz w:val="28"/>
+          <w:szCs w:val="28"/>
+          <w14:shadow w14:blurRad="38100" w14:dist="19050" w14:dir="2700000" w14:sx="100000" w14:sy="100000" w14:kx="0" w14:ky="0" w14:algn="tl">
+            <w14:schemeClr w14:val="dk1">
+              <w14:alpha w14:val="60000"/>
+            </w14:schemeClr>
+          </w14:shadow>
+          <w14:textOutline w14:w="0" w14:cap="flat" w14:cmpd="sng" w14:algn="ctr">
+            <w14:noFill/>
+            <w14:prstDash w14:val="solid"/>
+            <w14:round/>
+          </w14:textOutline>
+        </w:rPr>
+        <w:t>Requerimiento1:</w:t>
+      </w:r>
+    </w:p>
+    <w:p>
+      <w:pPr>
+        <w:rPr>
+          <w:color w:val="000000" w:themeColor="text1"/>
+          <w14:shadow w14:blurRad="38100" w14:dist="19050" w14:dir="2700000" w14:sx="100000" w14:sy="100000" w14:kx="0" w14:ky="0" w14:algn="tl">
+            <w14:schemeClr w14:val="dk1">
+              <w14:alpha w14:val="60000"/>
+            </w14:schemeClr>
+          </w14:shadow>
+          <w14:textOutline w14:w="0" w14:cap="flat" w14:cmpd="sng" w14:algn="ctr">
+            <w14:noFill/>
+            <w14:prstDash w14:val="solid"/>
+            <w14:round/>
+          </w14:textOutline>
+        </w:rPr>
+      </w:pPr>
     </w:p>
     <w:p>
       <w:pPr>
@@ -2474,84 +2531,6 @@
     </w:p>
     <w:p>
       <w:pPr>
-        <w:pStyle w:val="Prrafodelista"/>
-        <w:ind w:left="1800"/>
-        <w:rPr>
-          <w:color w:val="000000" w:themeColor="text1"/>
-          <w14:shadow w14:blurRad="38100" w14:dist="19050" w14:dir="2700000" w14:sx="100000" w14:sy="100000" w14:kx="0" w14:ky="0" w14:algn="tl">
-            <w14:schemeClr w14:val="dk1">
-              <w14:alpha w14:val="60000"/>
-            </w14:schemeClr>
-          </w14:shadow>
-          <w14:textOutline w14:w="0" w14:cap="flat" w14:cmpd="sng" w14:algn="ctr">
-            <w14:noFill/>
-            <w14:prstDash w14:val="solid"/>
-            <w14:round/>
-          </w14:textOutline>
-        </w:rPr>
-      </w:pPr>
-    </w:p>
-    <w:p>
-      <w:pPr>
-        <w:pStyle w:val="Prrafodelista"/>
-        <w:ind w:left="1800"/>
-        <w:rPr>
-          <w:color w:val="000000" w:themeColor="text1"/>
-          <w14:shadow w14:blurRad="38100" w14:dist="19050" w14:dir="2700000" w14:sx="100000" w14:sy="100000" w14:kx="0" w14:ky="0" w14:algn="tl">
-            <w14:schemeClr w14:val="dk1">
-              <w14:alpha w14:val="60000"/>
-            </w14:schemeClr>
-          </w14:shadow>
-          <w14:textOutline w14:w="0" w14:cap="flat" w14:cmpd="sng" w14:algn="ctr">
-            <w14:noFill/>
-            <w14:prstDash w14:val="solid"/>
-            <w14:round/>
-          </w14:textOutline>
-        </w:rPr>
-      </w:pPr>
-    </w:p>
-    <w:p>
-      <w:pPr>
-        <w:pStyle w:val="Prrafodelista"/>
-        <w:ind w:left="1800"/>
-        <w:rPr>
-          <w:color w:val="000000" w:themeColor="text1"/>
-          <w14:shadow w14:blurRad="38100" w14:dist="19050" w14:dir="2700000" w14:sx="100000" w14:sy="100000" w14:kx="0" w14:ky="0" w14:algn="tl">
-            <w14:schemeClr w14:val="dk1">
-              <w14:alpha w14:val="60000"/>
-            </w14:schemeClr>
-          </w14:shadow>
-          <w14:textOutline w14:w="0" w14:cap="flat" w14:cmpd="sng" w14:algn="ctr">
-            <w14:noFill/>
-            <w14:prstDash w14:val="solid"/>
-            <w14:round/>
-          </w14:textOutline>
-        </w:rPr>
-      </w:pPr>
-    </w:p>
-    <w:p>
-      <w:pPr>
-        <w:pStyle w:val="Prrafodelista"/>
-        <w:ind w:left="1800"/>
-        <w:rPr>
-          <w:color w:val="000000" w:themeColor="text1"/>
-          <w14:shadow w14:blurRad="38100" w14:dist="19050" w14:dir="2700000" w14:sx="100000" w14:sy="100000" w14:kx="0" w14:ky="0" w14:algn="tl">
-            <w14:schemeClr w14:val="dk1">
-              <w14:alpha w14:val="60000"/>
-            </w14:schemeClr>
-          </w14:shadow>
-          <w14:textOutline w14:w="0" w14:cap="flat" w14:cmpd="sng" w14:algn="ctr">
-            <w14:noFill/>
-            <w14:prstDash w14:val="solid"/>
-            <w14:round/>
-          </w14:textOutline>
-        </w:rPr>
-      </w:pPr>
-    </w:p>
-    <w:p>
-      <w:pPr>
-        <w:pStyle w:val="Prrafodelista"/>
-        <w:ind w:left="1800"/>
         <w:rPr>
           <w:color w:val="000000" w:themeColor="text1"/>
           <w14:shadow w14:blurRad="38100" w14:dist="19050" w14:dir="2700000" w14:sx="100000" w14:sy="100000" w14:kx="0" w14:ky="0" w14:algn="tl">
@@ -3617,7 +3596,6 @@
     </w:p>
     <w:p>
       <w:pPr>
-        <w:ind w:left="720"/>
         <w:rPr>
           <w:color w:val="000000" w:themeColor="text1"/>
           <w14:shadow w14:blurRad="38100" w14:dist="19050" w14:dir="2700000" w14:sx="100000" w14:sy="100000" w14:kx="0" w14:ky="0" w14:algn="tl">
@@ -3691,8 +3669,6 @@
         <w:rPr>
           <w:b/>
           <w:color w:val="262626" w:themeColor="text1" w:themeTint="D9"/>
-          <w:sz w:val="96"/>
-          <w:szCs w:val="96"/>
           <w14:shadow w14:blurRad="0" w14:dist="38100" w14:dir="2700000" w14:sx="100000" w14:sy="100000" w14:kx="0" w14:ky="0" w14:algn="bl">
             <w14:schemeClr w14:val="accent5"/>
           </w14:shadow>
@@ -3708,6 +3684,414 @@
     </w:p>
     <w:p>
       <w:pPr>
+        <w:pStyle w:val="Prrafodelista"/>
+        <w:numPr>
+          <w:ilvl w:val="0"/>
+          <w:numId w:val="2"/>
+        </w:numPr>
+        <w:rPr>
+          <w:color w:val="000000" w:themeColor="text1"/>
+          <w14:shadow w14:blurRad="38100" w14:dist="19050" w14:dir="2700000" w14:sx="100000" w14:sy="100000" w14:kx="0" w14:ky="0" w14:algn="tl">
+            <w14:schemeClr w14:val="dk1">
+              <w14:alpha w14:val="60000"/>
+            </w14:schemeClr>
+          </w14:shadow>
+          <w14:textOutline w14:w="0" w14:cap="flat" w14:cmpd="sng" w14:algn="ctr">
+            <w14:noFill/>
+            <w14:prstDash w14:val="solid"/>
+            <w14:round/>
+          </w14:textOutline>
+        </w:rPr>
+      </w:pPr>
+      <w:r>
+        <w:rPr>
+          <w:color w:val="000000" w:themeColor="text1"/>
+          <w14:shadow w14:blurRad="38100" w14:dist="19050" w14:dir="2700000" w14:sx="100000" w14:sy="100000" w14:kx="0" w14:ky="0" w14:algn="tl">
+            <w14:schemeClr w14:val="dk1">
+              <w14:alpha w14:val="60000"/>
+            </w14:schemeClr>
+          </w14:shadow>
+          <w14:textOutline w14:w="0" w14:cap="flat" w14:cmpd="sng" w14:algn="ctr">
+            <w14:noFill/>
+            <w14:prstDash w14:val="solid"/>
+            <w14:round/>
+          </w14:textOutline>
+        </w:rPr>
+        <w:lastRenderedPageBreak/>
+        <w:t xml:space="preserve">Una vez todos los compañeros han subido sus archivos en el repositorio remoto hago un </w:t>
+      </w:r>
+      <w:proofErr w:type="spellStart"/>
+      <w:r>
+        <w:rPr>
+          <w:color w:val="000000" w:themeColor="text1"/>
+          <w14:shadow w14:blurRad="38100" w14:dist="19050" w14:dir="2700000" w14:sx="100000" w14:sy="100000" w14:kx="0" w14:ky="0" w14:algn="tl">
+            <w14:schemeClr w14:val="dk1">
+              <w14:alpha w14:val="60000"/>
+            </w14:schemeClr>
+          </w14:shadow>
+          <w14:textOutline w14:w="0" w14:cap="flat" w14:cmpd="sng" w14:algn="ctr">
+            <w14:noFill/>
+            <w14:prstDash w14:val="solid"/>
+            <w14:round/>
+          </w14:textOutline>
+        </w:rPr>
+        <w:t>pull</w:t>
+      </w:r>
+      <w:proofErr w:type="spellEnd"/>
+      <w:r>
+        <w:rPr>
+          <w:color w:val="000000" w:themeColor="text1"/>
+          <w14:shadow w14:blurRad="38100" w14:dist="19050" w14:dir="2700000" w14:sx="100000" w14:sy="100000" w14:kx="0" w14:ky="0" w14:algn="tl">
+            <w14:schemeClr w14:val="dk1">
+              <w14:alpha w14:val="60000"/>
+            </w14:schemeClr>
+          </w14:shadow>
+          <w14:textOutline w14:w="0" w14:cap="flat" w14:cmpd="sng" w14:algn="ctr">
+            <w14:noFill/>
+            <w14:prstDash w14:val="solid"/>
+            <w14:round/>
+          </w14:textOutline>
+        </w:rPr>
+        <w:t xml:space="preserve"> desde la rama </w:t>
+      </w:r>
+      <w:proofErr w:type="spellStart"/>
+      <w:r>
+        <w:rPr>
+          <w:color w:val="000000" w:themeColor="text1"/>
+          <w14:shadow w14:blurRad="38100" w14:dist="19050" w14:dir="2700000" w14:sx="100000" w14:sy="100000" w14:kx="0" w14:ky="0" w14:algn="tl">
+            <w14:schemeClr w14:val="dk1">
+              <w14:alpha w14:val="60000"/>
+            </w14:schemeClr>
+          </w14:shadow>
+          <w14:textOutline w14:w="0" w14:cap="flat" w14:cmpd="sng" w14:algn="ctr">
+            <w14:noFill/>
+            <w14:prstDash w14:val="solid"/>
+            <w14:round/>
+          </w14:textOutline>
+        </w:rPr>
+        <w:t>main</w:t>
+      </w:r>
+      <w:proofErr w:type="spellEnd"/>
+      <w:r>
+        <w:rPr>
+          <w:color w:val="000000" w:themeColor="text1"/>
+          <w14:shadow w14:blurRad="38100" w14:dist="19050" w14:dir="2700000" w14:sx="100000" w14:sy="100000" w14:kx="0" w14:ky="0" w14:algn="tl">
+            <w14:schemeClr w14:val="dk1">
+              <w14:alpha w14:val="60000"/>
+            </w14:schemeClr>
+          </w14:shadow>
+          <w14:textOutline w14:w="0" w14:cap="flat" w14:cmpd="sng" w14:algn="ctr">
+            <w14:noFill/>
+            <w14:prstDash w14:val="solid"/>
+            <w14:round/>
+          </w14:textOutline>
+        </w:rPr>
+        <w:t xml:space="preserve"> para descargarme sus datos, todo seguido cambio a mi rama </w:t>
+      </w:r>
+      <w:proofErr w:type="spellStart"/>
+      <w:r>
+        <w:rPr>
+          <w:color w:val="000000" w:themeColor="text1"/>
+          <w14:shadow w14:blurRad="38100" w14:dist="19050" w14:dir="2700000" w14:sx="100000" w14:sy="100000" w14:kx="0" w14:ky="0" w14:algn="tl">
+            <w14:schemeClr w14:val="dk1">
+              <w14:alpha w14:val="60000"/>
+            </w14:schemeClr>
+          </w14:shadow>
+          <w14:textOutline w14:w="0" w14:cap="flat" w14:cmpd="sng" w14:algn="ctr">
+            <w14:noFill/>
+            <w14:prstDash w14:val="solid"/>
+            <w14:round/>
+          </w14:textOutline>
+        </w:rPr>
+        <w:t>develop</w:t>
+      </w:r>
+      <w:proofErr w:type="spellEnd"/>
+      <w:r>
+        <w:rPr>
+          <w:color w:val="000000" w:themeColor="text1"/>
+          <w14:shadow w14:blurRad="38100" w14:dist="19050" w14:dir="2700000" w14:sx="100000" w14:sy="100000" w14:kx="0" w14:ky="0" w14:algn="tl">
+            <w14:schemeClr w14:val="dk1">
+              <w14:alpha w14:val="60000"/>
+            </w14:schemeClr>
+          </w14:shadow>
+          <w14:textOutline w14:w="0" w14:cap="flat" w14:cmpd="sng" w14:algn="ctr">
+            <w14:noFill/>
+            <w14:prstDash w14:val="solid"/>
+            <w14:round/>
+          </w14:textOutline>
+        </w:rPr>
+        <w:t xml:space="preserve"> y hago un </w:t>
+      </w:r>
+      <w:proofErr w:type="spellStart"/>
+      <w:r>
+        <w:rPr>
+          <w:color w:val="000000" w:themeColor="text1"/>
+          <w14:shadow w14:blurRad="38100" w14:dist="19050" w14:dir="2700000" w14:sx="100000" w14:sy="100000" w14:kx="0" w14:ky="0" w14:algn="tl">
+            <w14:schemeClr w14:val="dk1">
+              <w14:alpha w14:val="60000"/>
+            </w14:schemeClr>
+          </w14:shadow>
+          <w14:textOutline w14:w="0" w14:cap="flat" w14:cmpd="sng" w14:algn="ctr">
+            <w14:noFill/>
+            <w14:prstDash w14:val="solid"/>
+            <w14:round/>
+          </w14:textOutline>
+        </w:rPr>
+        <w:t>merge</w:t>
+      </w:r>
+      <w:proofErr w:type="spellEnd"/>
+      <w:r>
+        <w:rPr>
+          <w:color w:val="000000" w:themeColor="text1"/>
+          <w14:shadow w14:blurRad="38100" w14:dist="19050" w14:dir="2700000" w14:sx="100000" w14:sy="100000" w14:kx="0" w14:ky="0" w14:algn="tl">
+            <w14:schemeClr w14:val="dk1">
+              <w14:alpha w14:val="60000"/>
+            </w14:schemeClr>
+          </w14:shadow>
+          <w14:textOutline w14:w="0" w14:cap="flat" w14:cmpd="sng" w14:algn="ctr">
+            <w14:noFill/>
+            <w14:prstDash w14:val="solid"/>
+            <w14:round/>
+          </w14:textOutline>
+        </w:rPr>
+        <w:t xml:space="preserve"> con </w:t>
+      </w:r>
+      <w:proofErr w:type="spellStart"/>
+      <w:r>
+        <w:rPr>
+          <w:color w:val="000000" w:themeColor="text1"/>
+          <w14:shadow w14:blurRad="38100" w14:dist="19050" w14:dir="2700000" w14:sx="100000" w14:sy="100000" w14:kx="0" w14:ky="0" w14:algn="tl">
+            <w14:schemeClr w14:val="dk1">
+              <w14:alpha w14:val="60000"/>
+            </w14:schemeClr>
+          </w14:shadow>
+          <w14:textOutline w14:w="0" w14:cap="flat" w14:cmpd="sng" w14:algn="ctr">
+            <w14:noFill/>
+            <w14:prstDash w14:val="solid"/>
+            <w14:round/>
+          </w14:textOutline>
+        </w:rPr>
+        <w:t>main</w:t>
+      </w:r>
+      <w:proofErr w:type="spellEnd"/>
+      <w:r>
+        <w:rPr>
+          <w:color w:val="000000" w:themeColor="text1"/>
+          <w14:shadow w14:blurRad="38100" w14:dist="19050" w14:dir="2700000" w14:sx="100000" w14:sy="100000" w14:kx="0" w14:ky="0" w14:algn="tl">
+            <w14:schemeClr w14:val="dk1">
+              <w14:alpha w14:val="60000"/>
+            </w14:schemeClr>
+          </w14:shadow>
+          <w14:textOutline w14:w="0" w14:cap="flat" w14:cmpd="sng" w14:algn="ctr">
+            <w14:noFill/>
+            <w14:prstDash w14:val="solid"/>
+            <w14:round/>
+          </w14:textOutline>
+        </w:rPr>
+        <w:t xml:space="preserve"> para poder ver todos los datos de mis compañeros y con eso termino el primer requerimiento.</w:t>
+      </w:r>
+    </w:p>
+    <w:p>
+      <w:pPr>
+        <w:rPr>
+          <w:color w:val="000000" w:themeColor="text1"/>
+          <w14:shadow w14:blurRad="38100" w14:dist="19050" w14:dir="2700000" w14:sx="100000" w14:sy="100000" w14:kx="0" w14:ky="0" w14:algn="tl">
+            <w14:schemeClr w14:val="dk1">
+              <w14:alpha w14:val="60000"/>
+            </w14:schemeClr>
+          </w14:shadow>
+          <w14:textOutline w14:w="0" w14:cap="flat" w14:cmpd="sng" w14:algn="ctr">
+            <w14:noFill/>
+            <w14:prstDash w14:val="solid"/>
+            <w14:round/>
+          </w14:textOutline>
+        </w:rPr>
+      </w:pPr>
+    </w:p>
+    <w:p>
+      <w:pPr>
+        <w:rPr>
+          <w:color w:val="000000" w:themeColor="text1"/>
+          <w:sz w:val="36"/>
+          <w:szCs w:val="36"/>
+          <w14:shadow w14:blurRad="38100" w14:dist="19050" w14:dir="2700000" w14:sx="100000" w14:sy="100000" w14:kx="0" w14:ky="0" w14:algn="tl">
+            <w14:schemeClr w14:val="dk1">
+              <w14:alpha w14:val="60000"/>
+            </w14:schemeClr>
+          </w14:shadow>
+          <w14:textOutline w14:w="0" w14:cap="flat" w14:cmpd="sng" w14:algn="ctr">
+            <w14:noFill/>
+            <w14:prstDash w14:val="solid"/>
+            <w14:round/>
+          </w14:textOutline>
+        </w:rPr>
+      </w:pPr>
+      <w:r>
+        <w:rPr>
+          <w:color w:val="000000" w:themeColor="text1"/>
+          <w:sz w:val="36"/>
+          <w:szCs w:val="36"/>
+          <w14:shadow w14:blurRad="38100" w14:dist="19050" w14:dir="2700000" w14:sx="100000" w14:sy="100000" w14:kx="0" w14:ky="0" w14:algn="tl">
+            <w14:schemeClr w14:val="dk1">
+              <w14:alpha w14:val="60000"/>
+            </w14:schemeClr>
+          </w14:shadow>
+          <w14:textOutline w14:w="0" w14:cap="flat" w14:cmpd="sng" w14:algn="ctr">
+            <w14:noFill/>
+            <w14:prstDash w14:val="solid"/>
+            <w14:round/>
+          </w14:textOutline>
+        </w:rPr>
+        <w:t>Requerimiento2:</w:t>
+      </w:r>
+    </w:p>
+    <w:p>
+      <w:pPr>
+        <w:rPr>
+          <w:color w:val="000000" w:themeColor="text1"/>
+          <w:sz w:val="36"/>
+          <w:szCs w:val="36"/>
+          <w14:shadow w14:blurRad="38100" w14:dist="19050" w14:dir="2700000" w14:sx="100000" w14:sy="100000" w14:kx="0" w14:ky="0" w14:algn="tl">
+            <w14:schemeClr w14:val="dk1">
+              <w14:alpha w14:val="60000"/>
+            </w14:schemeClr>
+          </w14:shadow>
+          <w14:textOutline w14:w="0" w14:cap="flat" w14:cmpd="sng" w14:algn="ctr">
+            <w14:noFill/>
+            <w14:prstDash w14:val="solid"/>
+            <w14:round/>
+          </w14:textOutline>
+        </w:rPr>
+      </w:pPr>
+    </w:p>
+    <w:p>
+      <w:pPr>
+        <w:pStyle w:val="Prrafodelista"/>
+        <w:numPr>
+          <w:ilvl w:val="0"/>
+          <w:numId w:val="2"/>
+        </w:numPr>
+        <w:rPr>
+          <w:color w:val="000000" w:themeColor="text1"/>
+          <w:sz w:val="36"/>
+          <w:szCs w:val="36"/>
+          <w14:shadow w14:blurRad="38100" w14:dist="19050" w14:dir="2700000" w14:sx="100000" w14:sy="100000" w14:kx="0" w14:ky="0" w14:algn="tl">
+            <w14:schemeClr w14:val="dk1">
+              <w14:alpha w14:val="60000"/>
+            </w14:schemeClr>
+          </w14:shadow>
+          <w14:textOutline w14:w="0" w14:cap="flat" w14:cmpd="sng" w14:algn="ctr">
+            <w14:noFill/>
+            <w14:prstDash w14:val="solid"/>
+            <w14:round/>
+          </w14:textOutline>
+        </w:rPr>
+      </w:pPr>
+      <w:r>
+        <w:rPr>
+          <w:color w:val="000000" w:themeColor="text1"/>
+          <w14:shadow w14:blurRad="38100" w14:dist="19050" w14:dir="2700000" w14:sx="100000" w14:sy="100000" w14:kx="0" w14:ky="0" w14:algn="tl">
+            <w14:schemeClr w14:val="dk1">
+              <w14:alpha w14:val="60000"/>
+            </w14:schemeClr>
+          </w14:shadow>
+          <w14:textOutline w14:w="0" w14:cap="flat" w14:cmpd="sng" w14:algn="ctr">
+            <w14:noFill/>
+            <w14:prstDash w14:val="solid"/>
+            <w14:round/>
+          </w14:textOutline>
+        </w:rPr>
+        <w:t xml:space="preserve">Estando en mi rama </w:t>
+      </w:r>
+      <w:proofErr w:type="spellStart"/>
+      <w:r>
+        <w:rPr>
+          <w:color w:val="000000" w:themeColor="text1"/>
+          <w14:shadow w14:blurRad="38100" w14:dist="19050" w14:dir="2700000" w14:sx="100000" w14:sy="100000" w14:kx="0" w14:ky="0" w14:algn="tl">
+            <w14:schemeClr w14:val="dk1">
+              <w14:alpha w14:val="60000"/>
+            </w14:schemeClr>
+          </w14:shadow>
+          <w14:textOutline w14:w="0" w14:cap="flat" w14:cmpd="sng" w14:algn="ctr">
+            <w14:noFill/>
+            <w14:prstDash w14:val="solid"/>
+            <w14:round/>
+          </w14:textOutline>
+        </w:rPr>
+        <w:t>develop</w:t>
+      </w:r>
+      <w:proofErr w:type="spellEnd"/>
+      <w:r>
+        <w:rPr>
+          <w:color w:val="000000" w:themeColor="text1"/>
+          <w14:shadow w14:blurRad="38100" w14:dist="19050" w14:dir="2700000" w14:sx="100000" w14:sy="100000" w14:kx="0" w14:ky="0" w14:algn="tl">
+            <w14:schemeClr w14:val="dk1">
+              <w14:alpha w14:val="60000"/>
+            </w14:schemeClr>
+          </w14:shadow>
+          <w14:textOutline w14:w="0" w14:cap="flat" w14:cmpd="sng" w14:algn="ctr">
+            <w14:noFill/>
+            <w14:prstDash w14:val="solid"/>
+            <w14:round/>
+          </w14:textOutline>
+        </w:rPr>
+        <w:t xml:space="preserve"> dentro de la clase Gerard creo las variables hobbies y el método </w:t>
+      </w:r>
+      <w:proofErr w:type="spellStart"/>
+      <w:proofErr w:type="gramStart"/>
+      <w:r>
+        <w:rPr>
+          <w:color w:val="000000" w:themeColor="text1"/>
+          <w14:shadow w14:blurRad="38100" w14:dist="19050" w14:dir="2700000" w14:sx="100000" w14:sy="100000" w14:kx="0" w14:ky="0" w14:algn="tl">
+            <w14:schemeClr w14:val="dk1">
+              <w14:alpha w14:val="60000"/>
+            </w14:schemeClr>
+          </w14:shadow>
+          <w14:textOutline w14:w="0" w14:cap="flat" w14:cmpd="sng" w14:algn="ctr">
+            <w14:noFill/>
+            <w14:prstDash w14:val="solid"/>
+            <w14:round/>
+          </w14:textOutline>
+        </w:rPr>
+        <w:t>tiposHobbies</w:t>
+      </w:r>
+      <w:proofErr w:type="spellEnd"/>
+      <w:r>
+        <w:rPr>
+          <w:color w:val="000000" w:themeColor="text1"/>
+          <w14:shadow w14:blurRad="38100" w14:dist="19050" w14:dir="2700000" w14:sx="100000" w14:sy="100000" w14:kx="0" w14:ky="0" w14:algn="tl">
+            <w14:schemeClr w14:val="dk1">
+              <w14:alpha w14:val="60000"/>
+            </w14:schemeClr>
+          </w14:shadow>
+          <w14:textOutline w14:w="0" w14:cap="flat" w14:cmpd="sng" w14:algn="ctr">
+            <w14:noFill/>
+            <w14:prstDash w14:val="solid"/>
+            <w14:round/>
+          </w14:textOutline>
+        </w:rPr>
+        <w:t>(</w:t>
+      </w:r>
+      <w:proofErr w:type="gramEnd"/>
+      <w:r>
+        <w:rPr>
+          <w:color w:val="000000" w:themeColor="text1"/>
+          <w14:shadow w14:blurRad="38100" w14:dist="19050" w14:dir="2700000" w14:sx="100000" w14:sy="100000" w14:kx="0" w14:ky="0" w14:algn="tl">
+            <w14:schemeClr w14:val="dk1">
+              <w14:alpha w14:val="60000"/>
+            </w14:schemeClr>
+          </w14:shadow>
+          <w14:textOutline w14:w="0" w14:cap="flat" w14:cmpd="sng" w14:algn="ctr">
+            <w14:noFill/>
+            <w14:prstDash w14:val="solid"/>
+            <w14:round/>
+          </w14:textOutline>
+        </w:rPr>
+        <w:t>)</w:t>
+      </w:r>
+    </w:p>
+    <w:p>
+      <w:pPr>
         <w:rPr>
           <w:b/>
           <w:color w:val="262626" w:themeColor="text1" w:themeTint="D9"/>
@@ -3741,23 +4125,71 @@
           </w14:textOutline>
         </w:rPr>
       </w:pPr>
-    </w:p>
-    <w:p>
-      <w:pPr>
-        <w:rPr>
-          <w:color w:val="000000" w:themeColor="text1"/>
-          <w14:shadow w14:blurRad="38100" w14:dist="19050" w14:dir="2700000" w14:sx="100000" w14:sy="100000" w14:kx="0" w14:ky="0" w14:algn="tl">
-            <w14:schemeClr w14:val="dk1">
-              <w14:alpha w14:val="60000"/>
-            </w14:schemeClr>
-          </w14:shadow>
-          <w14:textOutline w14:w="0" w14:cap="flat" w14:cmpd="sng" w14:algn="ctr">
-            <w14:noFill/>
-            <w14:prstDash w14:val="solid"/>
-            <w14:round/>
-          </w14:textOutline>
-        </w:rPr>
-      </w:pPr>
+      <w:r>
+        <w:rPr>
+          <w:b/>
+          <w:noProof/>
+          <w:color w:val="262626" w:themeColor="text1" w:themeTint="D9"/>
+          <w14:shadow w14:blurRad="0" w14:dist="38100" w14:dir="2700000" w14:sx="100000" w14:sy="100000" w14:kx="0" w14:ky="0" w14:algn="bl">
+            <w14:schemeClr w14:val="accent5"/>
+          </w14:shadow>
+          <w14:textOutline w14:w="6731" w14:cap="flat" w14:cmpd="sng" w14:algn="ctr">
+            <w14:solidFill>
+              <w14:schemeClr w14:val="bg1"/>
+            </w14:solidFill>
+            <w14:prstDash w14:val="solid"/>
+            <w14:round/>
+          </w14:textOutline>
+        </w:rPr>
+        <w:drawing>
+          <wp:inline distT="0" distB="0" distL="0" distR="0" wp14:anchorId="7D12B6A9" wp14:editId="08DDF811">
+            <wp:extent cx="5391150" cy="3086100"/>
+            <wp:effectExtent l="0" t="0" r="0" b="0"/>
+            <wp:docPr id="9" name="Imagen 9"/>
+            <wp:cNvGraphicFramePr>
+              <a:graphicFrameLocks xmlns:a="http://schemas.openxmlformats.org/drawingml/2006/main" noChangeAspect="1"/>
+            </wp:cNvGraphicFramePr>
+            <a:graphic xmlns:a="http://schemas.openxmlformats.org/drawingml/2006/main">
+              <a:graphicData uri="http://schemas.openxmlformats.org/drawingml/2006/picture">
+                <pic:pic xmlns:pic="http://schemas.openxmlformats.org/drawingml/2006/picture">
+                  <pic:nvPicPr>
+                    <pic:cNvPr id="0" name="Picture 3"/>
+                    <pic:cNvPicPr>
+                      <a:picLocks noChangeAspect="1" noChangeArrowheads="1"/>
+                    </pic:cNvPicPr>
+                  </pic:nvPicPr>
+                  <pic:blipFill>
+                    <a:blip r:embed="rId12" cstate="print">
+                      <a:extLst>
+                        <a:ext uri="{28A0092B-C50C-407E-A947-70E740481C1C}">
+                          <a14:useLocalDpi xmlns:a14="http://schemas.microsoft.com/office/drawing/2010/main" val="0"/>
+                        </a:ext>
+                      </a:extLst>
+                    </a:blip>
+                    <a:srcRect/>
+                    <a:stretch>
+                      <a:fillRect/>
+                    </a:stretch>
+                  </pic:blipFill>
+                  <pic:spPr bwMode="auto">
+                    <a:xfrm>
+                      <a:off x="0" y="0"/>
+                      <a:ext cx="5391150" cy="3086100"/>
+                    </a:xfrm>
+                    <a:prstGeom prst="rect">
+                      <a:avLst/>
+                    </a:prstGeom>
+                    <a:noFill/>
+                    <a:ln>
+                      <a:noFill/>
+                    </a:ln>
+                  </pic:spPr>
+                </pic:pic>
+              </a:graphicData>
+            </a:graphic>
+          </wp:inline>
+        </w:drawing>
+      </w:r>
     </w:p>
     <w:p>
       <w:pPr>
@@ -3771,6 +4203,821 @@
             <w14:solidFill>
               <w14:schemeClr w14:val="bg1"/>
             </w14:solidFill>
+            <w14:prstDash w14:val="solid"/>
+            <w14:round/>
+          </w14:textOutline>
+        </w:rPr>
+      </w:pPr>
+    </w:p>
+    <w:p>
+      <w:pPr>
+        <w:rPr>
+          <w:b/>
+          <w:color w:val="262626" w:themeColor="text1" w:themeTint="D9"/>
+          <w14:shadow w14:blurRad="0" w14:dist="38100" w14:dir="2700000" w14:sx="100000" w14:sy="100000" w14:kx="0" w14:ky="0" w14:algn="bl">
+            <w14:schemeClr w14:val="accent5"/>
+          </w14:shadow>
+          <w14:textOutline w14:w="6731" w14:cap="flat" w14:cmpd="sng" w14:algn="ctr">
+            <w14:solidFill>
+              <w14:schemeClr w14:val="bg1"/>
+            </w14:solidFill>
+            <w14:prstDash w14:val="solid"/>
+            <w14:round/>
+          </w14:textOutline>
+        </w:rPr>
+      </w:pPr>
+    </w:p>
+    <w:p>
+      <w:pPr>
+        <w:rPr>
+          <w:b/>
+          <w:color w:val="262626" w:themeColor="text1" w:themeTint="D9"/>
+          <w14:shadow w14:blurRad="0" w14:dist="38100" w14:dir="2700000" w14:sx="100000" w14:sy="100000" w14:kx="0" w14:ky="0" w14:algn="bl">
+            <w14:schemeClr w14:val="accent5"/>
+          </w14:shadow>
+          <w14:textOutline w14:w="6731" w14:cap="flat" w14:cmpd="sng" w14:algn="ctr">
+            <w14:solidFill>
+              <w14:schemeClr w14:val="bg1"/>
+            </w14:solidFill>
+            <w14:prstDash w14:val="solid"/>
+            <w14:round/>
+          </w14:textOutline>
+        </w:rPr>
+      </w:pPr>
+    </w:p>
+    <w:p>
+      <w:pPr>
+        <w:rPr>
+          <w:b/>
+          <w:color w:val="262626" w:themeColor="text1" w:themeTint="D9"/>
+          <w14:shadow w14:blurRad="0" w14:dist="38100" w14:dir="2700000" w14:sx="100000" w14:sy="100000" w14:kx="0" w14:ky="0" w14:algn="bl">
+            <w14:schemeClr w14:val="accent5"/>
+          </w14:shadow>
+          <w14:textOutline w14:w="6731" w14:cap="flat" w14:cmpd="sng" w14:algn="ctr">
+            <w14:solidFill>
+              <w14:schemeClr w14:val="bg1"/>
+            </w14:solidFill>
+            <w14:prstDash w14:val="solid"/>
+            <w14:round/>
+          </w14:textOutline>
+        </w:rPr>
+      </w:pPr>
+    </w:p>
+    <w:p>
+      <w:pPr>
+        <w:rPr>
+          <w:b/>
+          <w:color w:val="262626" w:themeColor="text1" w:themeTint="D9"/>
+          <w14:shadow w14:blurRad="0" w14:dist="38100" w14:dir="2700000" w14:sx="100000" w14:sy="100000" w14:kx="0" w14:ky="0" w14:algn="bl">
+            <w14:schemeClr w14:val="accent5"/>
+          </w14:shadow>
+          <w14:textOutline w14:w="6731" w14:cap="flat" w14:cmpd="sng" w14:algn="ctr">
+            <w14:solidFill>
+              <w14:schemeClr w14:val="bg1"/>
+            </w14:solidFill>
+            <w14:prstDash w14:val="solid"/>
+            <w14:round/>
+          </w14:textOutline>
+        </w:rPr>
+      </w:pPr>
+    </w:p>
+    <w:p>
+      <w:pPr>
+        <w:rPr>
+          <w:b/>
+          <w:color w:val="262626" w:themeColor="text1" w:themeTint="D9"/>
+          <w14:shadow w14:blurRad="0" w14:dist="38100" w14:dir="2700000" w14:sx="100000" w14:sy="100000" w14:kx="0" w14:ky="0" w14:algn="bl">
+            <w14:schemeClr w14:val="accent5"/>
+          </w14:shadow>
+          <w14:textOutline w14:w="6731" w14:cap="flat" w14:cmpd="sng" w14:algn="ctr">
+            <w14:solidFill>
+              <w14:schemeClr w14:val="bg1"/>
+            </w14:solidFill>
+            <w14:prstDash w14:val="solid"/>
+            <w14:round/>
+          </w14:textOutline>
+        </w:rPr>
+      </w:pPr>
+    </w:p>
+    <w:p>
+      <w:pPr>
+        <w:rPr>
+          <w:b/>
+          <w:color w:val="262626" w:themeColor="text1" w:themeTint="D9"/>
+          <w14:shadow w14:blurRad="0" w14:dist="38100" w14:dir="2700000" w14:sx="100000" w14:sy="100000" w14:kx="0" w14:ky="0" w14:algn="bl">
+            <w14:schemeClr w14:val="accent5"/>
+          </w14:shadow>
+          <w14:textOutline w14:w="6731" w14:cap="flat" w14:cmpd="sng" w14:algn="ctr">
+            <w14:solidFill>
+              <w14:schemeClr w14:val="bg1"/>
+            </w14:solidFill>
+            <w14:prstDash w14:val="solid"/>
+            <w14:round/>
+          </w14:textOutline>
+        </w:rPr>
+      </w:pPr>
+    </w:p>
+    <w:p>
+      <w:pPr>
+        <w:rPr>
+          <w:b/>
+          <w:color w:val="262626" w:themeColor="text1" w:themeTint="D9"/>
+          <w14:shadow w14:blurRad="0" w14:dist="38100" w14:dir="2700000" w14:sx="100000" w14:sy="100000" w14:kx="0" w14:ky="0" w14:algn="bl">
+            <w14:schemeClr w14:val="accent5"/>
+          </w14:shadow>
+          <w14:textOutline w14:w="6731" w14:cap="flat" w14:cmpd="sng" w14:algn="ctr">
+            <w14:solidFill>
+              <w14:schemeClr w14:val="bg1"/>
+            </w14:solidFill>
+            <w14:prstDash w14:val="solid"/>
+            <w14:round/>
+          </w14:textOutline>
+        </w:rPr>
+      </w:pPr>
+    </w:p>
+    <w:p>
+      <w:pPr>
+        <w:pStyle w:val="Prrafodelista"/>
+        <w:numPr>
+          <w:ilvl w:val="0"/>
+          <w:numId w:val="2"/>
+        </w:numPr>
+        <w:rPr>
+          <w:color w:val="000000" w:themeColor="text1"/>
+          <w14:shadow w14:blurRad="38100" w14:dist="19050" w14:dir="2700000" w14:sx="100000" w14:sy="100000" w14:kx="0" w14:ky="0" w14:algn="tl">
+            <w14:schemeClr w14:val="dk1">
+              <w14:alpha w14:val="60000"/>
+            </w14:schemeClr>
+          </w14:shadow>
+          <w14:textOutline w14:w="0" w14:cap="flat" w14:cmpd="sng" w14:algn="ctr">
+            <w14:noFill/>
+            <w14:prstDash w14:val="solid"/>
+            <w14:round/>
+          </w14:textOutline>
+        </w:rPr>
+      </w:pPr>
+      <w:r>
+        <w:rPr>
+          <w:color w:val="000000" w:themeColor="text1"/>
+          <w14:shadow w14:blurRad="38100" w14:dist="19050" w14:dir="2700000" w14:sx="100000" w14:sy="100000" w14:kx="0" w14:ky="0" w14:algn="tl">
+            <w14:schemeClr w14:val="dk1">
+              <w14:alpha w14:val="60000"/>
+            </w14:schemeClr>
+          </w14:shadow>
+          <w14:textOutline w14:w="0" w14:cap="flat" w14:cmpd="sng" w14:algn="ctr">
+            <w14:noFill/>
+            <w14:prstDash w14:val="solid"/>
+            <w14:round/>
+          </w14:textOutline>
+        </w:rPr>
+        <w:lastRenderedPageBreak/>
+        <w:t xml:space="preserve">En la clase </w:t>
+      </w:r>
+      <w:proofErr w:type="spellStart"/>
+      <w:r>
+        <w:rPr>
+          <w:color w:val="000000" w:themeColor="text1"/>
+          <w14:shadow w14:blurRad="38100" w14:dist="19050" w14:dir="2700000" w14:sx="100000" w14:sy="100000" w14:kx="0" w14:ky="0" w14:algn="tl">
+            <w14:schemeClr w14:val="dk1">
+              <w14:alpha w14:val="60000"/>
+            </w14:schemeClr>
+          </w14:shadow>
+          <w14:textOutline w14:w="0" w14:cap="flat" w14:cmpd="sng" w14:algn="ctr">
+            <w14:noFill/>
+            <w14:prstDash w14:val="solid"/>
+            <w14:round/>
+          </w14:textOutline>
+        </w:rPr>
+        <w:t>main</w:t>
+      </w:r>
+      <w:proofErr w:type="spellEnd"/>
+      <w:r>
+        <w:rPr>
+          <w:color w:val="000000" w:themeColor="text1"/>
+          <w14:shadow w14:blurRad="38100" w14:dist="19050" w14:dir="2700000" w14:sx="100000" w14:sy="100000" w14:kx="0" w14:ky="0" w14:algn="tl">
+            <w14:schemeClr w14:val="dk1">
+              <w14:alpha w14:val="60000"/>
+            </w14:schemeClr>
+          </w14:shadow>
+          <w14:textOutline w14:w="0" w14:cap="flat" w14:cmpd="sng" w14:algn="ctr">
+            <w14:noFill/>
+            <w14:prstDash w14:val="solid"/>
+            <w14:round/>
+          </w14:textOutline>
+        </w:rPr>
+        <w:t xml:space="preserve"> actualizo mi objeto con los 3 hobbies y utilizo un </w:t>
+      </w:r>
+      <w:proofErr w:type="spellStart"/>
+      <w:r>
+        <w:rPr>
+          <w:color w:val="000000" w:themeColor="text1"/>
+          <w14:shadow w14:blurRad="38100" w14:dist="19050" w14:dir="2700000" w14:sx="100000" w14:sy="100000" w14:kx="0" w14:ky="0" w14:algn="tl">
+            <w14:schemeClr w14:val="dk1">
+              <w14:alpha w14:val="60000"/>
+            </w14:schemeClr>
+          </w14:shadow>
+          <w14:textOutline w14:w="0" w14:cap="flat" w14:cmpd="sng" w14:algn="ctr">
+            <w14:noFill/>
+            <w14:prstDash w14:val="solid"/>
+            <w14:round/>
+          </w14:textOutline>
+        </w:rPr>
+        <w:t>syso</w:t>
+      </w:r>
+      <w:proofErr w:type="spellEnd"/>
+      <w:r>
+        <w:rPr>
+          <w:color w:val="000000" w:themeColor="text1"/>
+          <w14:shadow w14:blurRad="38100" w14:dist="19050" w14:dir="2700000" w14:sx="100000" w14:sy="100000" w14:kx="0" w14:ky="0" w14:algn="tl">
+            <w14:schemeClr w14:val="dk1">
+              <w14:alpha w14:val="60000"/>
+            </w14:schemeClr>
+          </w14:shadow>
+          <w14:textOutline w14:w="0" w14:cap="flat" w14:cmpd="sng" w14:algn="ctr">
+            <w14:noFill/>
+            <w14:prstDash w14:val="solid"/>
+            <w14:round/>
+          </w14:textOutline>
+        </w:rPr>
+        <w:t xml:space="preserve"> para llamar al método </w:t>
+      </w:r>
+      <w:proofErr w:type="spellStart"/>
+      <w:r>
+        <w:rPr>
+          <w:color w:val="000000" w:themeColor="text1"/>
+          <w14:shadow w14:blurRad="38100" w14:dist="19050" w14:dir="2700000" w14:sx="100000" w14:sy="100000" w14:kx="0" w14:ky="0" w14:algn="tl">
+            <w14:schemeClr w14:val="dk1">
+              <w14:alpha w14:val="60000"/>
+            </w14:schemeClr>
+          </w14:shadow>
+          <w14:textOutline w14:w="0" w14:cap="flat" w14:cmpd="sng" w14:algn="ctr">
+            <w14:noFill/>
+            <w14:prstDash w14:val="solid"/>
+            <w14:round/>
+          </w14:textOutline>
+        </w:rPr>
+        <w:t>tipohobbie</w:t>
+      </w:r>
+      <w:proofErr w:type="spellEnd"/>
+      <w:r>
+        <w:rPr>
+          <w:color w:val="000000" w:themeColor="text1"/>
+          <w14:shadow w14:blurRad="38100" w14:dist="19050" w14:dir="2700000" w14:sx="100000" w14:sy="100000" w14:kx="0" w14:ky="0" w14:algn="tl">
+            <w14:schemeClr w14:val="dk1">
+              <w14:alpha w14:val="60000"/>
+            </w14:schemeClr>
+          </w14:shadow>
+          <w14:textOutline w14:w="0" w14:cap="flat" w14:cmpd="sng" w14:algn="ctr">
+            <w14:noFill/>
+            <w14:prstDash w14:val="solid"/>
+            <w14:round/>
+          </w14:textOutline>
+        </w:rPr>
+        <w:t xml:space="preserve"> ()</w:t>
+      </w:r>
+    </w:p>
+    <w:p>
+      <w:pPr>
+        <w:ind w:left="720"/>
+        <w:rPr>
+          <w:b/>
+          <w:noProof/>
+          <w:color w:val="262626" w:themeColor="text1" w:themeTint="D9"/>
+          <w14:shadow w14:blurRad="0" w14:dist="38100" w14:dir="2700000" w14:sx="100000" w14:sy="100000" w14:kx="0" w14:ky="0" w14:algn="bl">
+            <w14:schemeClr w14:val="accent5"/>
+          </w14:shadow>
+          <w14:textOutline w14:w="6731" w14:cap="flat" w14:cmpd="sng" w14:algn="ctr">
+            <w14:solidFill>
+              <w14:schemeClr w14:val="bg1"/>
+            </w14:solidFill>
+            <w14:prstDash w14:val="solid"/>
+            <w14:round/>
+          </w14:textOutline>
+        </w:rPr>
+      </w:pPr>
+    </w:p>
+    <w:p>
+      <w:pPr>
+        <w:rPr>
+          <w:color w:val="000000" w:themeColor="text1"/>
+          <w14:shadow w14:blurRad="38100" w14:dist="19050" w14:dir="2700000" w14:sx="100000" w14:sy="100000" w14:kx="0" w14:ky="0" w14:algn="tl">
+            <w14:schemeClr w14:val="dk1">
+              <w14:alpha w14:val="60000"/>
+            </w14:schemeClr>
+          </w14:shadow>
+          <w14:textOutline w14:w="0" w14:cap="flat" w14:cmpd="sng" w14:algn="ctr">
+            <w14:noFill/>
+            <w14:prstDash w14:val="solid"/>
+            <w14:round/>
+          </w14:textOutline>
+        </w:rPr>
+      </w:pPr>
+      <w:r>
+        <w:rPr>
+          <w:b/>
+          <w:noProof/>
+          <w:color w:val="262626" w:themeColor="text1" w:themeTint="D9"/>
+          <w14:shadow w14:blurRad="0" w14:dist="38100" w14:dir="2700000" w14:sx="100000" w14:sy="100000" w14:kx="0" w14:ky="0" w14:algn="bl">
+            <w14:schemeClr w14:val="accent5"/>
+          </w14:shadow>
+          <w14:textOutline w14:w="6731" w14:cap="flat" w14:cmpd="sng" w14:algn="ctr">
+            <w14:solidFill>
+              <w14:schemeClr w14:val="bg1"/>
+            </w14:solidFill>
+            <w14:prstDash w14:val="solid"/>
+            <w14:round/>
+          </w14:textOutline>
+        </w:rPr>
+        <w:drawing>
+          <wp:inline distT="0" distB="0" distL="0" distR="0" wp14:anchorId="4AA009DE" wp14:editId="78A7740B">
+            <wp:extent cx="5391150" cy="3095625"/>
+            <wp:effectExtent l="0" t="0" r="0" b="9525"/>
+            <wp:docPr id="10" name="Imagen 10"/>
+            <wp:cNvGraphicFramePr>
+              <a:graphicFrameLocks xmlns:a="http://schemas.openxmlformats.org/drawingml/2006/main" noChangeAspect="1"/>
+            </wp:cNvGraphicFramePr>
+            <a:graphic xmlns:a="http://schemas.openxmlformats.org/drawingml/2006/main">
+              <a:graphicData uri="http://schemas.openxmlformats.org/drawingml/2006/picture">
+                <pic:pic xmlns:pic="http://schemas.openxmlformats.org/drawingml/2006/picture">
+                  <pic:nvPicPr>
+                    <pic:cNvPr id="0" name="Picture 4"/>
+                    <pic:cNvPicPr>
+                      <a:picLocks noChangeAspect="1" noChangeArrowheads="1"/>
+                    </pic:cNvPicPr>
+                  </pic:nvPicPr>
+                  <pic:blipFill>
+                    <a:blip r:embed="rId13" cstate="print">
+                      <a:extLst>
+                        <a:ext uri="{28A0092B-C50C-407E-A947-70E740481C1C}">
+                          <a14:useLocalDpi xmlns:a14="http://schemas.microsoft.com/office/drawing/2010/main" val="0"/>
+                        </a:ext>
+                      </a:extLst>
+                    </a:blip>
+                    <a:srcRect/>
+                    <a:stretch>
+                      <a:fillRect/>
+                    </a:stretch>
+                  </pic:blipFill>
+                  <pic:spPr bwMode="auto">
+                    <a:xfrm>
+                      <a:off x="0" y="0"/>
+                      <a:ext cx="5391150" cy="3095625"/>
+                    </a:xfrm>
+                    <a:prstGeom prst="rect">
+                      <a:avLst/>
+                    </a:prstGeom>
+                    <a:noFill/>
+                    <a:ln>
+                      <a:noFill/>
+                    </a:ln>
+                  </pic:spPr>
+                </pic:pic>
+              </a:graphicData>
+            </a:graphic>
+          </wp:inline>
+        </w:drawing>
+      </w:r>
+    </w:p>
+    <w:p>
+      <w:pPr>
+        <w:rPr>
+          <w:color w:val="000000" w:themeColor="text1"/>
+          <w14:shadow w14:blurRad="38100" w14:dist="19050" w14:dir="2700000" w14:sx="100000" w14:sy="100000" w14:kx="0" w14:ky="0" w14:algn="tl">
+            <w14:schemeClr w14:val="dk1">
+              <w14:alpha w14:val="60000"/>
+            </w14:schemeClr>
+          </w14:shadow>
+          <w14:textOutline w14:w="0" w14:cap="flat" w14:cmpd="sng" w14:algn="ctr">
+            <w14:noFill/>
+            <w14:prstDash w14:val="solid"/>
+            <w14:round/>
+          </w14:textOutline>
+        </w:rPr>
+      </w:pPr>
+    </w:p>
+    <w:p>
+      <w:pPr>
+        <w:pStyle w:val="Prrafodelista"/>
+        <w:numPr>
+          <w:ilvl w:val="0"/>
+          <w:numId w:val="2"/>
+        </w:numPr>
+        <w:rPr>
+          <w:color w:val="000000" w:themeColor="text1"/>
+          <w14:shadow w14:blurRad="38100" w14:dist="19050" w14:dir="2700000" w14:sx="100000" w14:sy="100000" w14:kx="0" w14:ky="0" w14:algn="tl">
+            <w14:schemeClr w14:val="dk1">
+              <w14:alpha w14:val="60000"/>
+            </w14:schemeClr>
+          </w14:shadow>
+          <w14:textOutline w14:w="0" w14:cap="flat" w14:cmpd="sng" w14:algn="ctr">
+            <w14:noFill/>
+            <w14:prstDash w14:val="solid"/>
+            <w14:round/>
+          </w14:textOutline>
+        </w:rPr>
+      </w:pPr>
+      <w:r>
+        <w:rPr>
+          <w:color w:val="000000" w:themeColor="text1"/>
+          <w14:shadow w14:blurRad="38100" w14:dist="19050" w14:dir="2700000" w14:sx="100000" w14:sy="100000" w14:kx="0" w14:ky="0" w14:algn="tl">
+            <w14:schemeClr w14:val="dk1">
+              <w14:alpha w14:val="60000"/>
+            </w14:schemeClr>
+          </w14:shadow>
+          <w14:textOutline w14:w="0" w14:cap="flat" w14:cmpd="sng" w14:algn="ctr">
+            <w14:noFill/>
+            <w14:prstDash w14:val="solid"/>
+            <w14:round/>
+          </w14:textOutline>
+        </w:rPr>
+        <w:t xml:space="preserve">Una vez terminado guardo el proyecto y dentro del </w:t>
+      </w:r>
+      <w:proofErr w:type="spellStart"/>
+      <w:r>
+        <w:rPr>
+          <w:color w:val="000000" w:themeColor="text1"/>
+          <w14:shadow w14:blurRad="38100" w14:dist="19050" w14:dir="2700000" w14:sx="100000" w14:sy="100000" w14:kx="0" w14:ky="0" w14:algn="tl">
+            <w14:schemeClr w14:val="dk1">
+              <w14:alpha w14:val="60000"/>
+            </w14:schemeClr>
+          </w14:shadow>
+          <w14:textOutline w14:w="0" w14:cap="flat" w14:cmpd="sng" w14:algn="ctr">
+            <w14:noFill/>
+            <w14:prstDash w14:val="solid"/>
+            <w14:round/>
+          </w14:textOutline>
+        </w:rPr>
+        <w:t>cmd</w:t>
+      </w:r>
+      <w:proofErr w:type="spellEnd"/>
+      <w:r>
+        <w:rPr>
+          <w:color w:val="000000" w:themeColor="text1"/>
+          <w14:shadow w14:blurRad="38100" w14:dist="19050" w14:dir="2700000" w14:sx="100000" w14:sy="100000" w14:kx="0" w14:ky="0" w14:algn="tl">
+            <w14:schemeClr w14:val="dk1">
+              <w14:alpha w14:val="60000"/>
+            </w14:schemeClr>
+          </w14:shadow>
+          <w14:textOutline w14:w="0" w14:cap="flat" w14:cmpd="sng" w14:algn="ctr">
+            <w14:noFill/>
+            <w14:prstDash w14:val="solid"/>
+            <w14:round/>
+          </w14:textOutline>
+        </w:rPr>
+        <w:t xml:space="preserve"> hago un </w:t>
+      </w:r>
+      <w:proofErr w:type="spellStart"/>
+      <w:r>
+        <w:rPr>
+          <w:color w:val="000000" w:themeColor="text1"/>
+          <w14:shadow w14:blurRad="38100" w14:dist="19050" w14:dir="2700000" w14:sx="100000" w14:sy="100000" w14:kx="0" w14:ky="0" w14:algn="tl">
+            <w14:schemeClr w14:val="dk1">
+              <w14:alpha w14:val="60000"/>
+            </w14:schemeClr>
+          </w14:shadow>
+          <w14:textOutline w14:w="0" w14:cap="flat" w14:cmpd="sng" w14:algn="ctr">
+            <w14:noFill/>
+            <w14:prstDash w14:val="solid"/>
+            <w14:round/>
+          </w14:textOutline>
+        </w:rPr>
+        <w:t>commit</w:t>
+      </w:r>
+      <w:proofErr w:type="spellEnd"/>
+      <w:r>
+        <w:rPr>
+          <w:color w:val="000000" w:themeColor="text1"/>
+          <w14:shadow w14:blurRad="38100" w14:dist="19050" w14:dir="2700000" w14:sx="100000" w14:sy="100000" w14:kx="0" w14:ky="0" w14:algn="tl">
+            <w14:schemeClr w14:val="dk1">
+              <w14:alpha w14:val="60000"/>
+            </w14:schemeClr>
+          </w14:shadow>
+          <w14:textOutline w14:w="0" w14:cap="flat" w14:cmpd="sng" w14:algn="ctr">
+            <w14:noFill/>
+            <w14:prstDash w14:val="solid"/>
+            <w14:round/>
+          </w14:textOutline>
+        </w:rPr>
+        <w:t xml:space="preserve">, me cambio a la rama </w:t>
+      </w:r>
+      <w:proofErr w:type="spellStart"/>
+      <w:r>
+        <w:rPr>
+          <w:color w:val="000000" w:themeColor="text1"/>
+          <w14:shadow w14:blurRad="38100" w14:dist="19050" w14:dir="2700000" w14:sx="100000" w14:sy="100000" w14:kx="0" w14:ky="0" w14:algn="tl">
+            <w14:schemeClr w14:val="dk1">
+              <w14:alpha w14:val="60000"/>
+            </w14:schemeClr>
+          </w14:shadow>
+          <w14:textOutline w14:w="0" w14:cap="flat" w14:cmpd="sng" w14:algn="ctr">
+            <w14:noFill/>
+            <w14:prstDash w14:val="solid"/>
+            <w14:round/>
+          </w14:textOutline>
+        </w:rPr>
+        <w:t>main</w:t>
+      </w:r>
+      <w:proofErr w:type="spellEnd"/>
+      <w:r>
+        <w:rPr>
+          <w:color w:val="000000" w:themeColor="text1"/>
+          <w14:shadow w14:blurRad="38100" w14:dist="19050" w14:dir="2700000" w14:sx="100000" w14:sy="100000" w14:kx="0" w14:ky="0" w14:algn="tl">
+            <w14:schemeClr w14:val="dk1">
+              <w14:alpha w14:val="60000"/>
+            </w14:schemeClr>
+          </w14:shadow>
+          <w14:textOutline w14:w="0" w14:cap="flat" w14:cmpd="sng" w14:algn="ctr">
+            <w14:noFill/>
+            <w14:prstDash w14:val="solid"/>
+            <w14:round/>
+          </w14:textOutline>
+        </w:rPr>
+        <w:t xml:space="preserve">, hago un </w:t>
+      </w:r>
+      <w:proofErr w:type="spellStart"/>
+      <w:r>
+        <w:rPr>
+          <w:color w:val="000000" w:themeColor="text1"/>
+          <w14:shadow w14:blurRad="38100" w14:dist="19050" w14:dir="2700000" w14:sx="100000" w14:sy="100000" w14:kx="0" w14:ky="0" w14:algn="tl">
+            <w14:schemeClr w14:val="dk1">
+              <w14:alpha w14:val="60000"/>
+            </w14:schemeClr>
+          </w14:shadow>
+          <w14:textOutline w14:w="0" w14:cap="flat" w14:cmpd="sng" w14:algn="ctr">
+            <w14:noFill/>
+            <w14:prstDash w14:val="solid"/>
+            <w14:round/>
+          </w14:textOutline>
+        </w:rPr>
+        <w:t>git</w:t>
+      </w:r>
+      <w:proofErr w:type="spellEnd"/>
+      <w:r>
+        <w:rPr>
+          <w:color w:val="000000" w:themeColor="text1"/>
+          <w14:shadow w14:blurRad="38100" w14:dist="19050" w14:dir="2700000" w14:sx="100000" w14:sy="100000" w14:kx="0" w14:ky="0" w14:algn="tl">
+            <w14:schemeClr w14:val="dk1">
+              <w14:alpha w14:val="60000"/>
+            </w14:schemeClr>
+          </w14:shadow>
+          <w14:textOutline w14:w="0" w14:cap="flat" w14:cmpd="sng" w14:algn="ctr">
+            <w14:noFill/>
+            <w14:prstDash w14:val="solid"/>
+            <w14:round/>
+          </w14:textOutline>
+        </w:rPr>
+        <w:t xml:space="preserve"> </w:t>
+      </w:r>
+      <w:proofErr w:type="spellStart"/>
+      <w:r>
+        <w:rPr>
+          <w:color w:val="000000" w:themeColor="text1"/>
+          <w14:shadow w14:blurRad="38100" w14:dist="19050" w14:dir="2700000" w14:sx="100000" w14:sy="100000" w14:kx="0" w14:ky="0" w14:algn="tl">
+            <w14:schemeClr w14:val="dk1">
+              <w14:alpha w14:val="60000"/>
+            </w14:schemeClr>
+          </w14:shadow>
+          <w14:textOutline w14:w="0" w14:cap="flat" w14:cmpd="sng" w14:algn="ctr">
+            <w14:noFill/>
+            <w14:prstDash w14:val="solid"/>
+            <w14:round/>
+          </w14:textOutline>
+        </w:rPr>
+        <w:t>pull</w:t>
+      </w:r>
+      <w:proofErr w:type="spellEnd"/>
+      <w:r>
+        <w:rPr>
+          <w:color w:val="000000" w:themeColor="text1"/>
+          <w14:shadow w14:blurRad="38100" w14:dist="19050" w14:dir="2700000" w14:sx="100000" w14:sy="100000" w14:kx="0" w14:ky="0" w14:algn="tl">
+            <w14:schemeClr w14:val="dk1">
+              <w14:alpha w14:val="60000"/>
+            </w14:schemeClr>
+          </w14:shadow>
+          <w14:textOutline w14:w="0" w14:cap="flat" w14:cmpd="sng" w14:algn="ctr">
+            <w14:noFill/>
+            <w14:prstDash w14:val="solid"/>
+            <w14:round/>
+          </w14:textOutline>
+        </w:rPr>
+        <w:t xml:space="preserve"> para comprobar que no hay cambios en el repositorio, hago en </w:t>
+      </w:r>
+      <w:proofErr w:type="spellStart"/>
+      <w:r>
+        <w:rPr>
+          <w:color w:val="000000" w:themeColor="text1"/>
+          <w14:shadow w14:blurRad="38100" w14:dist="19050" w14:dir="2700000" w14:sx="100000" w14:sy="100000" w14:kx="0" w14:ky="0" w14:algn="tl">
+            <w14:schemeClr w14:val="dk1">
+              <w14:alpha w14:val="60000"/>
+            </w14:schemeClr>
+          </w14:shadow>
+          <w14:textOutline w14:w="0" w14:cap="flat" w14:cmpd="sng" w14:algn="ctr">
+            <w14:noFill/>
+            <w14:prstDash w14:val="solid"/>
+            <w14:round/>
+          </w14:textOutline>
+        </w:rPr>
+        <w:t>merge</w:t>
+      </w:r>
+      <w:proofErr w:type="spellEnd"/>
+      <w:r>
+        <w:rPr>
+          <w:color w:val="000000" w:themeColor="text1"/>
+          <w14:shadow w14:blurRad="38100" w14:dist="19050" w14:dir="2700000" w14:sx="100000" w14:sy="100000" w14:kx="0" w14:ky="0" w14:algn="tl">
+            <w14:schemeClr w14:val="dk1">
+              <w14:alpha w14:val="60000"/>
+            </w14:schemeClr>
+          </w14:shadow>
+          <w14:textOutline w14:w="0" w14:cap="flat" w14:cmpd="sng" w14:algn="ctr">
+            <w14:noFill/>
+            <w14:prstDash w14:val="solid"/>
+            <w14:round/>
+          </w14:textOutline>
+        </w:rPr>
+        <w:t xml:space="preserve"> con mi rama </w:t>
+      </w:r>
+      <w:proofErr w:type="spellStart"/>
+      <w:r>
+        <w:rPr>
+          <w:color w:val="000000" w:themeColor="text1"/>
+          <w14:shadow w14:blurRad="38100" w14:dist="19050" w14:dir="2700000" w14:sx="100000" w14:sy="100000" w14:kx="0" w14:ky="0" w14:algn="tl">
+            <w14:schemeClr w14:val="dk1">
+              <w14:alpha w14:val="60000"/>
+            </w14:schemeClr>
+          </w14:shadow>
+          <w14:textOutline w14:w="0" w14:cap="flat" w14:cmpd="sng" w14:algn="ctr">
+            <w14:noFill/>
+            <w14:prstDash w14:val="solid"/>
+            <w14:round/>
+          </w14:textOutline>
+        </w:rPr>
+        <w:t>develop</w:t>
+      </w:r>
+      <w:proofErr w:type="spellEnd"/>
+      <w:r>
+        <w:rPr>
+          <w:color w:val="000000" w:themeColor="text1"/>
+          <w14:shadow w14:blurRad="38100" w14:dist="19050" w14:dir="2700000" w14:sx="100000" w14:sy="100000" w14:kx="0" w14:ky="0" w14:algn="tl">
+            <w14:schemeClr w14:val="dk1">
+              <w14:alpha w14:val="60000"/>
+            </w14:schemeClr>
+          </w14:shadow>
+          <w14:textOutline w14:w="0" w14:cap="flat" w14:cmpd="sng" w14:algn="ctr">
+            <w14:noFill/>
+            <w14:prstDash w14:val="solid"/>
+            <w14:round/>
+          </w14:textOutline>
+        </w:rPr>
+        <w:t xml:space="preserve"> y seguido hago un </w:t>
+      </w:r>
+      <w:proofErr w:type="spellStart"/>
+      <w:r>
+        <w:rPr>
+          <w:color w:val="000000" w:themeColor="text1"/>
+          <w14:shadow w14:blurRad="38100" w14:dist="19050" w14:dir="2700000" w14:sx="100000" w14:sy="100000" w14:kx="0" w14:ky="0" w14:algn="tl">
+            <w14:schemeClr w14:val="dk1">
+              <w14:alpha w14:val="60000"/>
+            </w14:schemeClr>
+          </w14:shadow>
+          <w14:textOutline w14:w="0" w14:cap="flat" w14:cmpd="sng" w14:algn="ctr">
+            <w14:noFill/>
+            <w14:prstDash w14:val="solid"/>
+            <w14:round/>
+          </w14:textOutline>
+        </w:rPr>
+        <w:t>push</w:t>
+      </w:r>
+      <w:proofErr w:type="spellEnd"/>
+      <w:r>
+        <w:rPr>
+          <w:color w:val="000000" w:themeColor="text1"/>
+          <w14:shadow w14:blurRad="38100" w14:dist="19050" w14:dir="2700000" w14:sx="100000" w14:sy="100000" w14:kx="0" w14:ky="0" w14:algn="tl">
+            <w14:schemeClr w14:val="dk1">
+              <w14:alpha w14:val="60000"/>
+            </w14:schemeClr>
+          </w14:shadow>
+          <w14:textOutline w14:w="0" w14:cap="flat" w14:cmpd="sng" w14:algn="ctr">
+            <w14:noFill/>
+            <w14:prstDash w14:val="solid"/>
+            <w14:round/>
+          </w14:textOutline>
+        </w:rPr>
+        <w:t xml:space="preserve"> subiendo todos los cambios al repositorio.</w:t>
+      </w:r>
+    </w:p>
+    <w:p>
+      <w:pPr>
+        <w:rPr>
+          <w:color w:val="000000" w:themeColor="text1"/>
+          <w14:shadow w14:blurRad="38100" w14:dist="19050" w14:dir="2700000" w14:sx="100000" w14:sy="100000" w14:kx="0" w14:ky="0" w14:algn="tl">
+            <w14:schemeClr w14:val="dk1">
+              <w14:alpha w14:val="60000"/>
+            </w14:schemeClr>
+          </w14:shadow>
+          <w14:textOutline w14:w="0" w14:cap="flat" w14:cmpd="sng" w14:algn="ctr">
+            <w14:noFill/>
+            <w14:prstDash w14:val="solid"/>
+            <w14:round/>
+          </w14:textOutline>
+        </w:rPr>
+      </w:pPr>
+    </w:p>
+    <w:p>
+      <w:pPr>
+        <w:pStyle w:val="Prrafodelista"/>
+        <w:ind w:left="1080"/>
+        <w:rPr>
+          <w:color w:val="000000" w:themeColor="text1"/>
+          <w14:shadow w14:blurRad="38100" w14:dist="19050" w14:dir="2700000" w14:sx="100000" w14:sy="100000" w14:kx="0" w14:ky="0" w14:algn="tl">
+            <w14:schemeClr w14:val="dk1">
+              <w14:alpha w14:val="60000"/>
+            </w14:schemeClr>
+          </w14:shadow>
+          <w14:textOutline w14:w="0" w14:cap="flat" w14:cmpd="sng" w14:algn="ctr">
+            <w14:noFill/>
+            <w14:prstDash w14:val="solid"/>
+            <w14:round/>
+          </w14:textOutline>
+        </w:rPr>
+      </w:pPr>
+      <w:r>
+        <w:rPr>
+          <w:noProof/>
+          <w:color w:val="000000" w:themeColor="text1"/>
+          <w14:shadow w14:blurRad="38100" w14:dist="19050" w14:dir="2700000" w14:sx="100000" w14:sy="100000" w14:kx="0" w14:ky="0" w14:algn="tl">
+            <w14:schemeClr w14:val="dk1">
+              <w14:alpha w14:val="60000"/>
+            </w14:schemeClr>
+          </w14:shadow>
+          <w14:textOutline w14:w="0" w14:cap="flat" w14:cmpd="sng" w14:algn="ctr">
+            <w14:noFill/>
+            <w14:prstDash w14:val="solid"/>
+            <w14:round/>
+          </w14:textOutline>
+        </w:rPr>
+        <w:drawing>
+          <wp:inline distT="0" distB="0" distL="0" distR="0" wp14:anchorId="76545D15" wp14:editId="737ECDC0">
+            <wp:extent cx="5391150" cy="3133725"/>
+            <wp:effectExtent l="0" t="0" r="0" b="9525"/>
+            <wp:docPr id="11" name="Imagen 11"/>
+            <wp:cNvGraphicFramePr>
+              <a:graphicFrameLocks xmlns:a="http://schemas.openxmlformats.org/drawingml/2006/main" noChangeAspect="1"/>
+            </wp:cNvGraphicFramePr>
+            <a:graphic xmlns:a="http://schemas.openxmlformats.org/drawingml/2006/main">
+              <a:graphicData uri="http://schemas.openxmlformats.org/drawingml/2006/picture">
+                <pic:pic xmlns:pic="http://schemas.openxmlformats.org/drawingml/2006/picture">
+                  <pic:nvPicPr>
+                    <pic:cNvPr id="0" name="Picture 5"/>
+                    <pic:cNvPicPr>
+                      <a:picLocks noChangeAspect="1" noChangeArrowheads="1"/>
+                    </pic:cNvPicPr>
+                  </pic:nvPicPr>
+                  <pic:blipFill>
+                    <a:blip r:embed="rId14">
+                      <a:extLst>
+                        <a:ext uri="{28A0092B-C50C-407E-A947-70E740481C1C}">
+                          <a14:useLocalDpi xmlns:a14="http://schemas.microsoft.com/office/drawing/2010/main" val="0"/>
+                        </a:ext>
+                      </a:extLst>
+                    </a:blip>
+                    <a:srcRect/>
+                    <a:stretch>
+                      <a:fillRect/>
+                    </a:stretch>
+                  </pic:blipFill>
+                  <pic:spPr bwMode="auto">
+                    <a:xfrm>
+                      <a:off x="0" y="0"/>
+                      <a:ext cx="5391150" cy="3133725"/>
+                    </a:xfrm>
+                    <a:prstGeom prst="rect">
+                      <a:avLst/>
+                    </a:prstGeom>
+                    <a:noFill/>
+                    <a:ln>
+                      <a:noFill/>
+                    </a:ln>
+                  </pic:spPr>
+                </pic:pic>
+              </a:graphicData>
+            </a:graphic>
+          </wp:inline>
+        </w:drawing>
+      </w:r>
+    </w:p>
+    <w:p>
+      <w:pPr>
+        <w:pStyle w:val="Prrafodelista"/>
+        <w:ind w:left="1080"/>
+        <w:rPr>
+          <w:color w:val="000000" w:themeColor="text1"/>
+          <w14:shadow w14:blurRad="38100" w14:dist="19050" w14:dir="2700000" w14:sx="100000" w14:sy="100000" w14:kx="0" w14:ky="0" w14:algn="tl">
+            <w14:schemeClr w14:val="dk1">
+              <w14:alpha w14:val="60000"/>
+            </w14:schemeClr>
+          </w14:shadow>
+          <w14:textOutline w14:w="0" w14:cap="flat" w14:cmpd="sng" w14:algn="ctr">
+            <w14:noFill/>
             <w14:prstDash w14:val="solid"/>
             <w14:round/>
           </w14:textOutline>

</xml_diff>